<commit_message>
Add our names to the user manual
</commit_message>
<xml_diff>
--- a/doc/manual/SANFL Fixture Software User Manual.docx
+++ b/doc/manual/SANFL Fixture Software User Manual.docx
@@ -2,6 +2,20 @@
 <file path=word/document.xml><?xml version="1.0" encoding="utf-8"?>
 <w:document xmlns:wpc="http://schemas.microsoft.com/office/word/2010/wordprocessingCanvas" xmlns:cx="http://schemas.microsoft.com/office/drawing/2014/chartex" xmlns:cx1="http://schemas.microsoft.com/office/drawing/2015/9/8/chartex" xmlns:mc="http://schemas.openxmlformats.org/markup-compatibility/2006" xmlns:o="urn:schemas-microsoft-com:office:office" xmlns:r="http://schemas.openxmlformats.org/officeDocument/2006/relationships" xmlns:m="http://schemas.openxmlformats.org/officeDocument/2006/math" xmlns:v="urn:schemas-microsoft-com:vml" xmlns:wp14="http://schemas.microsoft.com/office/word/2010/wordprocessingDrawing" xmlns:wp="http://schemas.openxmlformats.org/drawingml/2006/wordprocessingDrawing" xmlns:w10="urn:schemas-microsoft-com:office:word" xmlns:w="http://schemas.openxmlformats.org/wordprocessingml/2006/main" xmlns:w14="http://schemas.microsoft.com/office/word/2010/wordml" xmlns:w15="http://schemas.microsoft.com/office/word/2012/wordml" xmlns:w16se="http://schemas.microsoft.com/office/word/2015/wordml/symex" xmlns:wpg="http://schemas.microsoft.com/office/word/2010/wordprocessingGroup" xmlns:wpi="http://schemas.microsoft.com/office/word/2010/wordprocessingInk" xmlns:wne="http://schemas.microsoft.com/office/word/2006/wordml" xmlns:wps="http://schemas.microsoft.com/office/word/2010/wordprocessingShape" mc:Ignorable="w14 w15 w16se wp14">
   <w:body>
+    <w:p>
+      <w:pPr>
+        <w:pStyle w:val="Title"/>
+        <w:ind w:left="993"/>
+      </w:pPr>
+      <w:bookmarkStart w:id="0" w:name="_GoBack"/>
+      <w:bookmarkEnd w:id="0"/>
+    </w:p>
+    <w:p>
+      <w:pPr>
+        <w:pStyle w:val="Title"/>
+        <w:ind w:left="993"/>
+      </w:pPr>
+    </w:p>
     <w:p>
       <w:pPr>
         <w:pStyle w:val="Title"/>
@@ -104,6 +118,53 @@
     </w:p>
     <w:p/>
     <w:p/>
+    <w:p/>
+    <w:p/>
+    <w:p/>
+    <w:p/>
+    <w:p/>
+    <w:p/>
+    <w:p/>
+    <w:p/>
+    <w:p/>
+    <w:p/>
+    <w:p/>
+    <w:p>
+      <w:pPr>
+        <w:pStyle w:val="Subtitle"/>
+        <w:spacing w:after="80"/>
+      </w:pPr>
+      <w:r>
+        <w:t>Developed by</w:t>
+      </w:r>
+    </w:p>
+    <w:p>
+      <w:pPr>
+        <w:pStyle w:val="Subtitle"/>
+        <w:spacing w:after="80"/>
+      </w:pPr>
+      <w:r>
+        <w:t>Craig Keogh</w:t>
+      </w:r>
+    </w:p>
+    <w:p>
+      <w:pPr>
+        <w:pStyle w:val="Subtitle"/>
+        <w:spacing w:after="80"/>
+      </w:pPr>
+      <w:r>
+        <w:t>Michael Humphris</w:t>
+      </w:r>
+    </w:p>
+    <w:p>
+      <w:pPr>
+        <w:pStyle w:val="Subtitle"/>
+        <w:spacing w:after="80"/>
+      </w:pPr>
+      <w:r>
+        <w:t>Louis Griffith</w:t>
+      </w:r>
+    </w:p>
     <w:p>
       <w:r>
         <w:br w:type="page"/>
@@ -1483,12 +1544,12 @@
       <w:pPr>
         <w:pStyle w:val="Heading1"/>
       </w:pPr>
-      <w:bookmarkStart w:id="0" w:name="_Toc465590806"/>
+      <w:bookmarkStart w:id="1" w:name="_Toc465590806"/>
       <w:r>
         <w:lastRenderedPageBreak/>
         <w:t>Features</w:t>
       </w:r>
-      <w:bookmarkEnd w:id="0"/>
+      <w:bookmarkEnd w:id="1"/>
     </w:p>
     <w:p>
       <w:r>
@@ -1595,11 +1656,11 @@
       <w:pPr>
         <w:pStyle w:val="Heading1"/>
       </w:pPr>
-      <w:bookmarkStart w:id="1" w:name="_Toc465590807"/>
+      <w:bookmarkStart w:id="2" w:name="_Toc465590807"/>
       <w:r>
         <w:t>Limitations</w:t>
       </w:r>
-      <w:bookmarkEnd w:id="1"/>
+      <w:bookmarkEnd w:id="2"/>
     </w:p>
     <w:p>
       <w:r>
@@ -1817,11 +1878,11 @@
       <w:pPr>
         <w:pStyle w:val="Heading1"/>
       </w:pPr>
-      <w:bookmarkStart w:id="2" w:name="_Toc465590808"/>
+      <w:bookmarkStart w:id="3" w:name="_Toc465590808"/>
       <w:r>
         <w:t>Creating a League</w:t>
       </w:r>
-      <w:bookmarkEnd w:id="2"/>
+      <w:bookmarkEnd w:id="3"/>
     </w:p>
     <w:p>
       <w:pPr>
@@ -2336,11 +2397,11 @@
         <w:pStyle w:val="Heading2"/>
         <w:ind w:left="1290"/>
       </w:pPr>
-      <w:bookmarkStart w:id="3" w:name="_Toc465590809"/>
+      <w:bookmarkStart w:id="4" w:name="_Toc465590809"/>
       <w:r>
         <w:t>Edit League Details</w:t>
       </w:r>
-      <w:bookmarkEnd w:id="3"/>
+      <w:bookmarkEnd w:id="4"/>
     </w:p>
     <w:p>
       <w:pPr>
@@ -3036,11 +3097,11 @@
       <w:pPr>
         <w:pStyle w:val="Heading1"/>
       </w:pPr>
-      <w:bookmarkStart w:id="4" w:name="_Toc465590810"/>
+      <w:bookmarkStart w:id="5" w:name="_Toc465590810"/>
       <w:r>
         <w:t>Creating Teams</w:t>
       </w:r>
-      <w:bookmarkEnd w:id="4"/>
+      <w:bookmarkEnd w:id="5"/>
     </w:p>
     <w:p>
       <w:pPr>
@@ -3510,7 +3571,7 @@
         <w:pStyle w:val="Heading2"/>
         <w:ind w:left="1290"/>
       </w:pPr>
-      <w:bookmarkStart w:id="5" w:name="_Toc465590811"/>
+      <w:bookmarkStart w:id="6" w:name="_Toc465590811"/>
       <w:r>
         <w:t xml:space="preserve">Edit </w:t>
       </w:r>
@@ -3520,7 +3581,7 @@
       <w:r>
         <w:t xml:space="preserve"> Details</w:t>
       </w:r>
-      <w:bookmarkEnd w:id="5"/>
+      <w:bookmarkEnd w:id="6"/>
     </w:p>
     <w:p>
       <w:pPr>
@@ -4423,11 +4484,11 @@
       <w:pPr>
         <w:pStyle w:val="Heading1"/>
       </w:pPr>
-      <w:bookmarkStart w:id="6" w:name="_Toc465590812"/>
+      <w:bookmarkStart w:id="7" w:name="_Toc465590812"/>
       <w:r>
         <w:t>Creating a Fixture</w:t>
       </w:r>
-      <w:bookmarkEnd w:id="6"/>
+      <w:bookmarkEnd w:id="7"/>
     </w:p>
     <w:p>
       <w:pPr>
@@ -5113,7 +5174,7 @@
         <w:pStyle w:val="Heading2"/>
         <w:ind w:left="1290"/>
       </w:pPr>
-      <w:bookmarkStart w:id="7" w:name="_Toc465590813"/>
+      <w:bookmarkStart w:id="8" w:name="_Toc465590813"/>
       <w:r>
         <w:rPr>
           <w:noProof/>
@@ -5300,7 +5361,7 @@
       <w:r>
         <w:t xml:space="preserve"> Details</w:t>
       </w:r>
-      <w:bookmarkEnd w:id="7"/>
+      <w:bookmarkEnd w:id="8"/>
     </w:p>
     <w:p>
       <w:pPr>
@@ -5806,11 +5867,11 @@
       <w:pPr>
         <w:pStyle w:val="Heading1"/>
       </w:pPr>
-      <w:bookmarkStart w:id="8" w:name="_Toc465590814"/>
+      <w:bookmarkStart w:id="9" w:name="_Toc465590814"/>
       <w:r>
         <w:t>Reserving Matches</w:t>
       </w:r>
-      <w:bookmarkEnd w:id="8"/>
+      <w:bookmarkEnd w:id="9"/>
     </w:p>
     <w:p>
       <w:pPr>
@@ -6953,12 +7014,12 @@
       <w:pPr>
         <w:pStyle w:val="Heading1"/>
       </w:pPr>
-      <w:bookmarkStart w:id="9" w:name="_Toc465590815"/>
+      <w:bookmarkStart w:id="10" w:name="_Toc465590815"/>
       <w:r>
         <w:lastRenderedPageBreak/>
         <w:t>Generating a Fixture</w:t>
       </w:r>
-      <w:bookmarkEnd w:id="9"/>
+      <w:bookmarkEnd w:id="10"/>
     </w:p>
     <w:p>
       <w:pPr>
@@ -8275,11 +8336,11 @@
       <w:pPr>
         <w:pStyle w:val="Heading1"/>
       </w:pPr>
-      <w:bookmarkStart w:id="10" w:name="_Toc465590816"/>
+      <w:bookmarkStart w:id="11" w:name="_Toc465590816"/>
       <w:r>
         <w:t>Reviewing a Fixture</w:t>
       </w:r>
-      <w:bookmarkEnd w:id="10"/>
+      <w:bookmarkEnd w:id="11"/>
     </w:p>
     <w:p>
       <w:pPr>
@@ -8594,11 +8655,11 @@
       <w:pPr>
         <w:pStyle w:val="Heading1"/>
       </w:pPr>
-      <w:bookmarkStart w:id="11" w:name="_Toc465590817"/>
+      <w:bookmarkStart w:id="12" w:name="_Toc465590817"/>
       <w:r>
         <w:t>Editing a Fixture</w:t>
       </w:r>
-      <w:bookmarkEnd w:id="11"/>
+      <w:bookmarkEnd w:id="12"/>
     </w:p>
     <w:p>
       <w:pPr>
@@ -9742,11 +9803,11 @@
       <w:pPr>
         <w:pStyle w:val="Heading1"/>
       </w:pPr>
-      <w:bookmarkStart w:id="12" w:name="_Toc465590818"/>
+      <w:bookmarkStart w:id="13" w:name="_Toc465590818"/>
       <w:r>
         <w:t>Saving a Fixture</w:t>
       </w:r>
-      <w:bookmarkEnd w:id="12"/>
+      <w:bookmarkEnd w:id="13"/>
     </w:p>
     <w:p>
       <w:pPr>
@@ -10291,11 +10352,11 @@
       <w:pPr>
         <w:pStyle w:val="Heading1"/>
       </w:pPr>
-      <w:bookmarkStart w:id="13" w:name="_Toc465590819"/>
+      <w:bookmarkStart w:id="14" w:name="_Toc465590819"/>
       <w:r>
         <w:t>Deleting a League</w:t>
       </w:r>
-      <w:bookmarkEnd w:id="13"/>
+      <w:bookmarkEnd w:id="14"/>
     </w:p>
     <w:p>
       <w:pPr>
@@ -10559,11 +10620,11 @@
       <w:pPr>
         <w:pStyle w:val="Heading1"/>
       </w:pPr>
-      <w:bookmarkStart w:id="14" w:name="_Toc465590820"/>
+      <w:bookmarkStart w:id="15" w:name="_Toc465590820"/>
       <w:r>
         <w:t>Deleting a Fixture</w:t>
       </w:r>
-      <w:bookmarkEnd w:id="14"/>
+      <w:bookmarkEnd w:id="15"/>
     </w:p>
     <w:p>
       <w:pPr>
@@ -10827,12 +10888,12 @@
       <w:pPr>
         <w:pStyle w:val="Heading1"/>
       </w:pPr>
-      <w:bookmarkStart w:id="15" w:name="_Toc465590821"/>
+      <w:bookmarkStart w:id="16" w:name="_Toc465590821"/>
       <w:r>
         <w:lastRenderedPageBreak/>
         <w:t>Deleting a Team</w:t>
       </w:r>
-      <w:bookmarkEnd w:id="15"/>
+      <w:bookmarkEnd w:id="16"/>
     </w:p>
     <w:p>
       <w:pPr>
@@ -11208,8 +11269,6 @@
       </w:rPr>
       <w:t xml:space="preserve"> </w:t>
     </w:r>
-    <w:bookmarkStart w:id="16" w:name="_GoBack"/>
-    <w:bookmarkEnd w:id="16"/>
     <w:r>
       <w:rPr>
         <w:b/>
@@ -13582,7 +13641,7 @@
 </file>
 
 <file path=customXml/itemProps1.xml><?xml version="1.0" encoding="utf-8"?>
-<ds:datastoreItem xmlns:ds="http://schemas.openxmlformats.org/officeDocument/2006/customXml" ds:itemID="{D1461823-8D63-4CE5-9BCB-129531A60789}">
+<ds:datastoreItem xmlns:ds="http://schemas.openxmlformats.org/officeDocument/2006/customXml" ds:itemID="{334A61A9-7DC1-4959-90ED-0978C2AA7D13}">
   <ds:schemaRefs>
     <ds:schemaRef ds:uri="http://schemas.openxmlformats.org/officeDocument/2006/bibliography"/>
   </ds:schemaRefs>

</xml_diff>